<commit_message>
Refactored code, could possibly run but probably doesn't.
</commit_message>
<xml_diff>
--- a/Reinforcement learnt wind turbine controller for Nico.docx
+++ b/Reinforcement learnt wind turbine controller for Nico.docx
@@ -12,21 +12,7 @@
           <w:rFonts w:eastAsia="Times New Roman"/>
           <w:sz w:val="52"/>
         </w:rPr>
-        <w:t>Reinforcement learn</w:t>
-      </w:r>
-      <w:r>
-        <w:rPr>
-          <w:rFonts w:eastAsia="Times New Roman"/>
-          <w:sz w:val="52"/>
-        </w:rPr>
-        <w:t>ing</w:t>
-      </w:r>
-      <w:r>
-        <w:rPr>
-          <w:rFonts w:eastAsia="Times New Roman"/>
-          <w:sz w:val="52"/>
-        </w:rPr>
-        <w:t xml:space="preserve"> wind turbine controller</w:t>
+        <w:t>Reinforcement learning wind turbine controller</w:t>
       </w:r>
     </w:p>
     <w:p>
@@ -56,15 +42,39 @@
           <w:sz w:val="24"/>
           <w:szCs w:val="24"/>
         </w:rPr>
-        <w:t>Here at the HFI Experimental fluid mechanics group, we have developed an open source project called QBlade. QBlade is a simulation tool used for testing wind turbines in the hostile environment that they normally operate.  We normally tackle problems of aerodynamic or structural optimization but we have also a research focus on the development of the control systems of the wind turbines. We currently have a research effort looking at developing cluster-based controllers building on the work</w:t>
-      </w:r>
-      <w:r>
-        <w:rPr>
-          <w:rFonts w:eastAsia="Times New Roman" w:cs="Calibri"/>
-          <w:color w:val="000000"/>
-          <w:sz w:val="24"/>
-          <w:szCs w:val="24"/>
-          <w:highlight w:val="yellow"/>
+        <w:t>Here at the HFI Experimental fluid mechanics group, we have developed an open source project called QBlade. QBlade is a simulation tool used for testing wind turbines in the hostile environment that they normally operate.  We normally tackle problems of aerodynamic or structural optimization but we have also a research focus on the development of the control systems of the wind turbines. We currently have a research effort looking at developing cluster-based controllers building on the wor</w:t>
+      </w:r>
+      <w:r>
+        <w:rPr>
+          <w:rFonts w:eastAsia="Times New Roman" w:cs="Calibri"/>
+          <w:color w:val="000000"/>
+          <w:sz w:val="24"/>
+          <w:szCs w:val="24"/>
+        </w:rPr>
+        <w:t xml:space="preserve">k </w:t>
+      </w:r>
+      <w:r>
+        <w:rPr>
+          <w:rFonts w:eastAsia="Times New Roman" w:cs="Calibri"/>
+          <w:color w:val="000000"/>
+          <w:sz w:val="24"/>
+          <w:szCs w:val="24"/>
+        </w:rPr>
+        <w:t>of Professor Bernd Noack who is a guest professor at our group. In the last year or so (Nair, A. G., Yeh, C.-A., Kaiser, E., Noack, B. R., Brunton, S. L., &amp; Taira, K. (2018). Cluster-based feedback control of turbulent post-stall separated flows. Journal of Physics Fluid Dynamics, (M), 1–32. Retrieved from http://arxiv.org/abs/1809.07220).</w:t>
+      </w:r>
+    </w:p>
+    <w:p>
+      <w:pPr>
+        <w:pStyle w:val="Normal"/>
+        <w:spacing w:lineRule="auto" w:line="240" w:beforeAutospacing="1" w:afterAutospacing="1"/>
+        <w:rPr/>
+      </w:pPr>
+      <w:r>
+        <w:rPr>
+          <w:rFonts w:eastAsia="Times New Roman" w:cs="Calibri"/>
+          <w:color w:val="000000"/>
+          <w:sz w:val="24"/>
+          <w:szCs w:val="24"/>
         </w:rPr>
         <w:t xml:space="preserve"> </w:t>
       </w:r>
@@ -74,18 +84,8 @@
           <w:color w:val="000000"/>
           <w:sz w:val="24"/>
           <w:szCs w:val="24"/>
-          <w:highlight w:val="yellow"/>
-        </w:rPr>
-        <w:t xml:space="preserve">which work </w:t>
-      </w:r>
-      <w:r>
-        <w:rPr>
-          <w:rFonts w:eastAsia="Times New Roman" w:cs="Calibri"/>
-          <w:color w:val="000000"/>
-          <w:sz w:val="24"/>
-          <w:szCs w:val="24"/>
-        </w:rPr>
-        <w:t xml:space="preserve">of Professor Bernd Noack who is a guest professor at our group. In the last year or so, AI projects such as openAI have enabled he rapid development of neural network in the field of control using reinforcement learning. The goal of this project is to use QBlade as a wind turbine simulator and attempt to control the pitch and rotor speed in a way that doesn’t cause the wind turbine to shatter but instead to yield energy, i.e. reward and death condition. This first stage of work should be considered as exploratory but will hopefully open up avenues of controlling active flow control elements such as flaps. </w:t>
+        </w:rPr>
+        <w:t xml:space="preserve">AI projects such as openAI have enabled he rapid development of neural network in the field of control using reinforcement learning. The goal of this project is to use QBlade as a wind turbine simulator and attempt to control the pitch and rotor speed in a way that doesn’t cause the wind turbine to shatter but instead to yield energy, i.e. reward and death condition. This first stage of work should be considered as exploratory but will hopefully open up avenues of controlling active flow control elements such as flaps. </w:t>
       </w:r>
     </w:p>
     <w:p>
@@ -94,6 +94,63 @@
         <w:rPr>
           <w:rFonts w:eastAsia="Times New Roman"/>
         </w:rPr>
+      </w:pPr>
+      <w:r>
+        <w:rPr/>
+        <w:drawing>
+          <wp:anchor behindDoc="0" distT="0" distB="0" distL="0" distR="0" simplePos="0" locked="0" layoutInCell="1" allowOverlap="1" relativeHeight="2">
+            <wp:simplePos x="0" y="0"/>
+            <wp:positionH relativeFrom="column">
+              <wp:align>center</wp:align>
+            </wp:positionH>
+            <wp:positionV relativeFrom="paragraph">
+              <wp:posOffset>635</wp:posOffset>
+            </wp:positionV>
+            <wp:extent cx="3681730" cy="3688080"/>
+            <wp:effectExtent l="0" t="0" r="0" b="0"/>
+            <wp:wrapSquare wrapText="largest"/>
+            <wp:docPr id="1" name="Image1" descr=""/>
+            <wp:cNvGraphicFramePr>
+              <a:graphicFrameLocks xmlns:a="http://schemas.openxmlformats.org/drawingml/2006/main" noChangeAspect="1"/>
+            </wp:cNvGraphicFramePr>
+            <a:graphic xmlns:a="http://schemas.openxmlformats.org/drawingml/2006/main">
+              <a:graphicData uri="http://schemas.openxmlformats.org/drawingml/2006/picture">
+                <pic:pic xmlns:pic="http://schemas.openxmlformats.org/drawingml/2006/picture">
+                  <pic:nvPicPr>
+                    <pic:cNvPr id="1" name="Image1" descr=""/>
+                    <pic:cNvPicPr>
+                      <a:picLocks noChangeAspect="1" noChangeArrowheads="1"/>
+                    </pic:cNvPicPr>
+                  </pic:nvPicPr>
+                  <pic:blipFill>
+                    <a:blip r:embed="rId2"/>
+                    <a:stretch>
+                      <a:fillRect/>
+                    </a:stretch>
+                  </pic:blipFill>
+                  <pic:spPr bwMode="auto">
+                    <a:xfrm>
+                      <a:off x="0" y="0"/>
+                      <a:ext cx="3681730" cy="3688080"/>
+                    </a:xfrm>
+                    <a:prstGeom prst="rect">
+                      <a:avLst/>
+                    </a:prstGeom>
+                  </pic:spPr>
+                </pic:pic>
+              </a:graphicData>
+            </a:graphic>
+          </wp:anchor>
+        </w:drawing>
+      </w:r>
+      <w:r>
+        <w:br w:type="page"/>
+      </w:r>
+    </w:p>
+    <w:p>
+      <w:pPr>
+        <w:pStyle w:val="Heading1"/>
+        <w:rPr/>
       </w:pPr>
       <w:r>
         <w:rPr>
@@ -160,16 +217,7 @@
           <w:sz w:val="24"/>
           <w:szCs w:val="24"/>
         </w:rPr>
-        <w:t>the model code</w:t>
-      </w:r>
-      <w:r>
-        <w:rPr>
-          <w:rFonts w:eastAsia="Times New Roman" w:cs="Calibri"/>
-          <w:color w:val="000000"/>
-          <w:sz w:val="24"/>
-          <w:szCs w:val="24"/>
-        </w:rPr>
-        <w:t xml:space="preserve"> so that an external code can run as a controller within a QBlade simulation. </w:t>
+        <w:t xml:space="preserve">the model code so that an external code can run as a controller within a QBlade simulation. </w:t>
       </w:r>
     </w:p>
     <w:p>
@@ -181,64 +229,16 @@
         </w:numPr>
         <w:spacing w:lineRule="auto" w:line="240" w:before="0" w:after="0"/>
         <w:contextualSpacing/>
-        <w:rPr>
-          <w:strike/>
-        </w:rPr>
-      </w:pPr>
-      <w:r>
-        <w:rPr>
-          <w:rFonts w:eastAsia="Times New Roman" w:cs="Calibri"/>
-          <w:strike/>
-          <w:color w:val="000000"/>
-          <w:sz w:val="24"/>
-          <w:szCs w:val="24"/>
-        </w:rPr>
-        <w:t xml:space="preserve">Test interface to ensure physical behavior ensues. </w:t>
-      </w:r>
-      <w:r>
-        <w:rPr>
-          <w:rFonts w:eastAsia="Times New Roman" w:cs="Calibri"/>
-          <w:strike w:val="false"/>
-          <w:dstrike w:val="false"/>
-          <w:color w:val="000000"/>
-          <w:sz w:val="24"/>
-          <w:szCs w:val="24"/>
-        </w:rPr>
-        <w:t xml:space="preserve"> </w:t>
-      </w:r>
-      <w:r>
-        <w:rPr>
-          <w:rFonts w:eastAsia="Times New Roman" w:cs="Calibri"/>
-          <w:strike w:val="false"/>
-          <w:dstrike w:val="false"/>
-          <w:color w:val="000000"/>
-          <w:sz w:val="24"/>
-          <w:szCs w:val="24"/>
-        </w:rPr>
-        <w:t>(</w:t>
-      </w:r>
-      <w:r>
-        <w:rPr>
-          <w:rFonts w:eastAsia="Times New Roman" w:cs="Calibri"/>
-          <w:strike w:val="false"/>
-          <w:dstrike w:val="false"/>
-          <w:color w:val="000000"/>
-          <w:sz w:val="24"/>
-          <w:szCs w:val="24"/>
-          <w:highlight w:val="yellow"/>
-        </w:rPr>
-        <w:t>should be done by David, as physical behavior is generated by Qblade and I shouldn’t test QBlade</w:t>
-      </w:r>
-      <w:r>
-        <w:rPr>
-          <w:rFonts w:eastAsia="Times New Roman" w:cs="Calibri"/>
-          <w:strike w:val="false"/>
-          <w:dstrike w:val="false"/>
-          <w:color w:val="000000"/>
-          <w:sz w:val="24"/>
-          <w:szCs w:val="24"/>
-        </w:rPr>
-        <w:t>)</w:t>
+        <w:rPr/>
+      </w:pPr>
+      <w:r>
+        <w:rPr>
+          <w:rFonts w:eastAsia="Times New Roman" w:cs="Calibri"/>
+          <w:color w:val="000000"/>
+          <w:sz w:val="24"/>
+          <w:szCs w:val="24"/>
+        </w:rPr>
+        <w:t>Gain a rough understanding of the mechanics of wind turbines and their controllers.</w:t>
       </w:r>
     </w:p>
     <w:p>
@@ -250,53 +250,43 @@
         </w:numPr>
         <w:spacing w:lineRule="auto" w:line="240" w:before="0" w:after="0"/>
         <w:contextualSpacing/>
-        <w:rPr>
-          <w:strike/>
-        </w:rPr>
-      </w:pPr>
-      <w:r>
-        <w:rPr>
-          <w:rFonts w:eastAsia="Times New Roman" w:cs="Calibri"/>
-          <w:strike/>
-          <w:color w:val="000000"/>
-          <w:sz w:val="24"/>
-          <w:szCs w:val="24"/>
-        </w:rPr>
-        <w:t>Craft the boundary conditions of the controller, i.e. maximum pitch acceleration, maximum power. Create increasingly difficult levels of simulations, i.e. normal operation, then normal operation with turbulence, then turn on the wake start changing wind speeds etc..</w:t>
-      </w:r>
-      <w:r>
-        <w:rPr>
-          <w:rFonts w:eastAsia="Times New Roman" w:cs="Calibri"/>
-          <w:strike w:val="false"/>
-          <w:dstrike w:val="false"/>
-          <w:color w:val="000000"/>
-          <w:sz w:val="24"/>
-          <w:szCs w:val="24"/>
-        </w:rPr>
-        <w:t xml:space="preserve"> </w:t>
-      </w:r>
-      <w:r>
-        <w:rPr>
-          <w:rFonts w:eastAsia="Times New Roman" w:cs="Calibri"/>
-          <w:strike w:val="false"/>
-          <w:dstrike w:val="false"/>
-          <w:color w:val="000000"/>
-          <w:sz w:val="24"/>
-          <w:szCs w:val="24"/>
-        </w:rPr>
-        <w:t>(</w:t>
-      </w:r>
-      <w:r>
-        <w:rPr>
-          <w:rFonts w:eastAsia="Times New Roman" w:cs="Calibri"/>
-          <w:strike w:val="false"/>
-          <w:dstrike w:val="false"/>
-          <w:color w:val="000000"/>
-          <w:sz w:val="24"/>
-          <w:szCs w:val="24"/>
-          <w:highlight w:val="yellow"/>
-        </w:rPr>
-        <w:t>Naming boundary conditions is more your job as I have no knowledge whatsoever about windturbines and to name them you need to know what is good or bad for a windturbine)</w:t>
+        <w:rPr/>
+      </w:pPr>
+      <w:r>
+        <w:rPr>
+          <w:rFonts w:eastAsia="Times New Roman" w:cs="Calibri"/>
+          <w:color w:val="000000"/>
+          <w:sz w:val="24"/>
+          <w:szCs w:val="24"/>
+        </w:rPr>
+        <w:t xml:space="preserve">Research </w:t>
+      </w:r>
+      <w:r>
+        <w:rPr>
+          <w:rFonts w:eastAsia="Times New Roman" w:cs="Calibri"/>
+          <w:color w:val="000000"/>
+          <w:sz w:val="24"/>
+          <w:szCs w:val="24"/>
+        </w:rPr>
+        <w:t>r</w:t>
+      </w:r>
+      <w:r>
+        <w:rPr>
+          <w:rFonts w:eastAsia="Times New Roman" w:cs="Calibri"/>
+          <w:color w:val="000000"/>
+          <w:sz w:val="24"/>
+          <w:szCs w:val="24"/>
+        </w:rPr>
+        <w:t xml:space="preserve">einforcement learning methods suitable for use as a windturbine controller </w:t>
+      </w:r>
+      <w:r>
+        <w:rPr>
+          <w:rFonts w:eastAsia="Times New Roman" w:cs="Calibri"/>
+          <w:color w:val="000000"/>
+          <w:sz w:val="24"/>
+          <w:szCs w:val="24"/>
+        </w:rPr>
+        <w:t>and perform a literature review on these approaches.</w:t>
       </w:r>
     </w:p>
     <w:p>
@@ -308,20 +298,103 @@
         </w:numPr>
         <w:spacing w:lineRule="auto" w:line="240" w:before="0" w:after="0"/>
         <w:contextualSpacing/>
-        <w:rPr>
-          <w:strike/>
-        </w:rPr>
-      </w:pPr>
-      <w:r>
-        <w:rPr>
-          <w:rFonts w:eastAsia="Times New Roman" w:cs="Calibri"/>
-          <w:strike w:val="false"/>
-          <w:dstrike w:val="false"/>
-          <w:color w:val="000000"/>
-          <w:sz w:val="24"/>
-          <w:szCs w:val="24"/>
-        </w:rPr>
-        <w:t>Research Reinforcement learning methods suitable for use as a windturbine controller</w:t>
+        <w:rPr/>
+      </w:pPr>
+      <w:r>
+        <w:rPr>
+          <w:rFonts w:eastAsia="Times New Roman" w:cs="Calibri"/>
+          <w:color w:val="000000"/>
+          <w:sz w:val="24"/>
+          <w:szCs w:val="24"/>
+        </w:rPr>
+        <w:t xml:space="preserve">Create a reinforcement learning agent which uses the Qblade interface for controllers to control a windturbine. </w:t>
+      </w:r>
+    </w:p>
+    <w:p>
+      <w:pPr>
+        <w:pStyle w:val="ListParagraph"/>
+        <w:numPr>
+          <w:ilvl w:val="1"/>
+          <w:numId w:val="1"/>
+        </w:numPr>
+        <w:spacing w:lineRule="auto" w:line="240" w:before="0" w:after="0"/>
+        <w:contextualSpacing/>
+        <w:rPr/>
+      </w:pPr>
+      <w:r>
+        <w:rPr>
+          <w:rFonts w:eastAsia="Times New Roman" w:cs="Calibri"/>
+          <w:color w:val="000000"/>
+          <w:sz w:val="24"/>
+          <w:szCs w:val="24"/>
+        </w:rPr>
+        <w:t xml:space="preserve">Inputs to the agent </w:t>
+      </w:r>
+      <w:r>
+        <w:rPr>
+          <w:rFonts w:eastAsia="Times New Roman" w:cs="Calibri"/>
+          <w:color w:val="000000"/>
+          <w:sz w:val="24"/>
+          <w:szCs w:val="24"/>
+        </w:rPr>
+        <w:t>could be defined</w:t>
+      </w:r>
+      <w:r>
+        <w:rPr>
+          <w:rFonts w:eastAsia="Times New Roman" w:cs="Calibri"/>
+          <w:color w:val="000000"/>
+          <w:sz w:val="24"/>
+          <w:szCs w:val="24"/>
+        </w:rPr>
+        <w:t xml:space="preserve"> by the standartized controller input format to Nordex turbines, which consists of 39 real-valued sensor-inputs. </w:t>
+      </w:r>
+      <w:r>
+        <w:rPr>
+          <w:rFonts w:eastAsia="Times New Roman" w:cs="Calibri"/>
+          <w:color w:val="000000"/>
+          <w:sz w:val="24"/>
+          <w:szCs w:val="24"/>
+        </w:rPr>
+        <w:t xml:space="preserve">However, initial tests can be conducted with whichever inputs are easiest to tackle. </w:t>
+      </w:r>
+      <w:r>
+        <w:rPr>
+          <w:rFonts w:eastAsia="Times New Roman" w:cs="Calibri"/>
+          <w:color w:val="000000"/>
+          <w:sz w:val="24"/>
+          <w:szCs w:val="24"/>
+        </w:rPr>
+        <w:t xml:space="preserve">If required, further hidden state from the simulation can be exported to enrich data quality. </w:t>
+      </w:r>
+      <w:r>
+        <w:rPr>
+          <w:rFonts w:eastAsia="Times New Roman" w:cs="Calibri"/>
+          <w:color w:val="000000"/>
+          <w:sz w:val="24"/>
+          <w:szCs w:val="24"/>
+        </w:rPr>
+        <w:t>If aiming for industrial quality, more inputs and also sensor faults could be optionally incorporated.</w:t>
+      </w:r>
+    </w:p>
+    <w:p>
+      <w:pPr>
+        <w:pStyle w:val="ListParagraph"/>
+        <w:numPr>
+          <w:ilvl w:val="1"/>
+          <w:numId w:val="1"/>
+        </w:numPr>
+        <w:spacing w:lineRule="auto" w:line="240" w:before="0" w:after="0"/>
+        <w:contextualSpacing/>
+        <w:rPr/>
+      </w:pPr>
+      <w:r>
+        <w:rPr>
+          <w:rFonts w:eastAsia="Times New Roman" w:cs="Calibri"/>
+          <w:color w:val="000000"/>
+          <w:sz w:val="24"/>
+          <w:szCs w:val="24"/>
+        </w:rPr>
+        <w:t>Outputs are in a minimum version pitch angles for the 3 blades and turbine torque. Optionally the agent should be able to control active element such as flaps on the blades.</w:t>
       </w:r>
     </w:p>
     <w:p>
@@ -333,159 +406,16 @@
         </w:numPr>
         <w:spacing w:lineRule="auto" w:line="240" w:before="0" w:after="0"/>
         <w:contextualSpacing/>
-        <w:rPr>
-          <w:strike/>
-        </w:rPr>
-      </w:pPr>
-      <w:r>
-        <w:rPr>
-          <w:rFonts w:eastAsia="Times New Roman" w:cs="Calibri"/>
-          <w:strike w:val="false"/>
-          <w:dstrike w:val="false"/>
-          <w:color w:val="000000"/>
-          <w:sz w:val="24"/>
-          <w:szCs w:val="24"/>
-        </w:rPr>
-        <w:t xml:space="preserve">Create a </w:t>
-      </w:r>
-      <w:r>
-        <w:rPr>
-          <w:rFonts w:eastAsia="Times New Roman" w:cs="Calibri"/>
-          <w:strike w:val="false"/>
-          <w:dstrike w:val="false"/>
-          <w:color w:val="000000"/>
-          <w:sz w:val="24"/>
-          <w:szCs w:val="24"/>
-        </w:rPr>
-        <w:t>reinforcement learning</w:t>
-      </w:r>
-      <w:r>
-        <w:rPr>
-          <w:rFonts w:eastAsia="Times New Roman" w:cs="Calibri"/>
-          <w:strike w:val="false"/>
-          <w:dstrike w:val="false"/>
-          <w:color w:val="000000"/>
-          <w:sz w:val="24"/>
-          <w:szCs w:val="24"/>
-        </w:rPr>
-        <w:t xml:space="preserve"> agent which uses the Qblade interface for controllers to control a windturbine. </w:t>
-      </w:r>
-    </w:p>
-    <w:p>
-      <w:pPr>
-        <w:pStyle w:val="ListParagraph"/>
-        <w:numPr>
-          <w:ilvl w:val="1"/>
-          <w:numId w:val="1"/>
-        </w:numPr>
-        <w:spacing w:lineRule="auto" w:line="240" w:before="0" w:after="0"/>
-        <w:contextualSpacing/>
-        <w:rPr>
-          <w:strike/>
-        </w:rPr>
-      </w:pPr>
-      <w:r>
-        <w:rPr>
-          <w:rFonts w:eastAsia="Times New Roman" w:cs="Calibri"/>
-          <w:strike w:val="false"/>
-          <w:dstrike w:val="false"/>
-          <w:color w:val="000000"/>
-          <w:sz w:val="24"/>
-          <w:szCs w:val="24"/>
-        </w:rPr>
-        <w:t xml:space="preserve">Inputs to the agent are defined by the standartized controller input format to Nordex </w:t>
-      </w:r>
-      <w:r>
-        <w:rPr>
-          <w:rFonts w:eastAsia="Times New Roman" w:cs="Calibri"/>
-          <w:strike w:val="false"/>
-          <w:dstrike w:val="false"/>
-          <w:color w:val="000000"/>
-          <w:sz w:val="24"/>
-          <w:szCs w:val="24"/>
-          <w:highlight w:val="yellow"/>
-        </w:rPr>
-        <w:t>bullshit-bingoed that one</w:t>
-      </w:r>
-      <w:r>
-        <w:rPr>
-          <w:rFonts w:eastAsia="Times New Roman" w:cs="Calibri"/>
-          <w:strike w:val="false"/>
-          <w:dstrike w:val="false"/>
-          <w:color w:val="000000"/>
-          <w:sz w:val="24"/>
-          <w:szCs w:val="24"/>
-        </w:rPr>
-        <w:t xml:space="preserve"> turbines, which consists of 39 real-valued sensor-inputs. If required, further hidden state from the simulation can be exported to enrich data quality.  </w:t>
-      </w:r>
-    </w:p>
-    <w:p>
-      <w:pPr>
-        <w:pStyle w:val="ListParagraph"/>
-        <w:numPr>
-          <w:ilvl w:val="1"/>
-          <w:numId w:val="1"/>
-        </w:numPr>
-        <w:spacing w:lineRule="auto" w:line="240" w:before="0" w:after="0"/>
-        <w:contextualSpacing/>
-        <w:rPr>
-          <w:strike/>
-        </w:rPr>
-      </w:pPr>
-      <w:r>
-        <w:rPr>
-          <w:rFonts w:eastAsia="Times New Roman" w:cs="Calibri"/>
-          <w:strike w:val="false"/>
-          <w:dstrike w:val="false"/>
-          <w:color w:val="000000"/>
-          <w:sz w:val="24"/>
-          <w:szCs w:val="24"/>
-        </w:rPr>
-        <w:t xml:space="preserve">Outputs are in a </w:t>
-      </w:r>
-      <w:r>
-        <w:rPr>
-          <w:rFonts w:eastAsia="Times New Roman" w:cs="Calibri"/>
-          <w:strike w:val="false"/>
-          <w:dstrike w:val="false"/>
-          <w:color w:val="000000"/>
-          <w:sz w:val="24"/>
-          <w:szCs w:val="24"/>
-        </w:rPr>
-        <w:t>minimum</w:t>
-      </w:r>
-      <w:r>
-        <w:rPr>
-          <w:rFonts w:eastAsia="Times New Roman" w:cs="Calibri"/>
-          <w:strike w:val="false"/>
-          <w:dstrike w:val="false"/>
-          <w:color w:val="000000"/>
-          <w:sz w:val="24"/>
-          <w:szCs w:val="24"/>
-        </w:rPr>
-        <w:t xml:space="preserve"> version pitch angles for the 3 blades and turbine torque. Optionally the agent should be able to control active element such as flaps on the </w:t>
-      </w:r>
-      <w:r>
-        <w:rPr>
-          <w:rFonts w:eastAsia="Times New Roman" w:cs="Calibri"/>
-          <w:strike w:val="false"/>
-          <w:dstrike w:val="false"/>
-          <w:color w:val="000000"/>
-          <w:sz w:val="24"/>
-          <w:szCs w:val="24"/>
-        </w:rPr>
-        <w:t>blades</w:t>
-      </w:r>
-      <w:r>
-        <w:rPr>
-          <w:rFonts w:eastAsia="Times New Roman" w:cs="Calibri"/>
-          <w:strike w:val="false"/>
-          <w:dstrike w:val="false"/>
-          <w:color w:val="000000"/>
-          <w:sz w:val="24"/>
-          <w:szCs w:val="24"/>
-        </w:rPr>
-        <w:t>.</w:t>
+        <w:rPr/>
+      </w:pPr>
+      <w:r>
+        <w:rPr>
+          <w:rFonts w:eastAsia="Times New Roman" w:cs="Calibri"/>
+          <w:color w:val="000000"/>
+          <w:sz w:val="24"/>
+          <w:szCs w:val="24"/>
+        </w:rPr>
+        <w:t>Optimize the agent to deliver maximum energy yield.</w:t>
       </w:r>
     </w:p>
     <w:p>
@@ -497,32 +427,16 @@
         </w:numPr>
         <w:spacing w:lineRule="auto" w:line="240" w:before="0" w:after="0"/>
         <w:contextualSpacing/>
-        <w:rPr>
-          <w:strike/>
-        </w:rPr>
-      </w:pPr>
-      <w:r>
-        <w:rPr>
-          <w:rFonts w:eastAsia="Times New Roman" w:cs="Calibri"/>
-          <w:strike w:val="false"/>
-          <w:dstrike w:val="false"/>
-          <w:color w:val="000000"/>
-          <w:sz w:val="24"/>
-          <w:szCs w:val="24"/>
-        </w:rPr>
-        <w:t xml:space="preserve">Optimize the agent to deliver maximum energy yield </w:t>
-      </w:r>
-      <w:r>
-        <w:rPr>
-          <w:rFonts w:eastAsia="Times New Roman" w:cs="Calibri"/>
-          <w:strike w:val="false"/>
-          <w:dstrike w:val="false"/>
-          <w:color w:val="000000"/>
-          <w:sz w:val="24"/>
-          <w:szCs w:val="24"/>
-          <w:highlight w:val="yellow"/>
-        </w:rPr>
-        <w:t>Is that all?</w:t>
+        <w:rPr/>
+      </w:pPr>
+      <w:r>
+        <w:rPr>
+          <w:rFonts w:eastAsia="Times New Roman" w:cs="Calibri"/>
+          <w:color w:val="000000"/>
+          <w:sz w:val="24"/>
+          <w:szCs w:val="24"/>
+        </w:rPr>
+        <w:t xml:space="preserve">Optimize under respect of certain boundary conditions (maximum pitch acceleration, maximum power, maximum blade load, blade touching the tower) and optionally other boundary conditions like long term turbine wear. </w:t>
       </w:r>
     </w:p>
     <w:p>
@@ -534,55 +448,16 @@
         </w:numPr>
         <w:spacing w:lineRule="auto" w:line="240" w:before="0" w:after="0"/>
         <w:contextualSpacing/>
-        <w:rPr>
-          <w:strike w:val="false"/>
-          <w:dstrike w:val="false"/>
-        </w:rPr>
-      </w:pPr>
-      <w:r>
-        <w:rPr>
-          <w:rFonts w:eastAsia="Times New Roman" w:cs="Calibri"/>
-          <w:strike w:val="false"/>
-          <w:dstrike w:val="false"/>
-          <w:color w:val="000000"/>
-          <w:sz w:val="24"/>
-          <w:szCs w:val="24"/>
-        </w:rPr>
-        <w:t xml:space="preserve">Optimize under respect of certain boundary conditions (maximum pitch acceleration, maximum power, maximum blade load, </w:t>
-      </w:r>
-      <w:r>
-        <w:rPr>
-          <w:rFonts w:eastAsia="Times New Roman" w:cs="Calibri"/>
-          <w:strike w:val="false"/>
-          <w:dstrike w:val="false"/>
-          <w:color w:val="000000"/>
-          <w:sz w:val="24"/>
-          <w:szCs w:val="24"/>
-        </w:rPr>
-        <w:t>blade touching the tower</w:t>
-      </w:r>
-      <w:r>
-        <w:rPr>
-          <w:rFonts w:eastAsia="Times New Roman" w:cs="Calibri"/>
-          <w:strike w:val="false"/>
-          <w:dstrike w:val="false"/>
-          <w:color w:val="000000"/>
-          <w:sz w:val="24"/>
-          <w:szCs w:val="24"/>
-        </w:rPr>
-        <w:t xml:space="preserve">) and optionally other boundary conditions like long term turbine wear </w:t>
-      </w:r>
-      <w:r>
-        <w:rPr>
-          <w:rFonts w:eastAsia="Times New Roman" w:cs="Calibri"/>
-          <w:strike w:val="false"/>
-          <w:dstrike w:val="false"/>
-          <w:color w:val="000000"/>
-          <w:sz w:val="24"/>
-          <w:szCs w:val="24"/>
-          <w:highlight w:val="yellow"/>
-        </w:rPr>
-        <w:t>is that a good set of minimum boundary conds?</w:t>
+        <w:rPr/>
+      </w:pPr>
+      <w:r>
+        <w:rPr>
+          <w:rFonts w:eastAsia="Times New Roman" w:cs="Calibri"/>
+          <w:color w:val="000000"/>
+          <w:sz w:val="24"/>
+          <w:szCs w:val="24"/>
+        </w:rPr>
+        <w:t xml:space="preserve">If necessary for the training process, scale the simulation to run at a larger scale. </w:t>
       </w:r>
     </w:p>
     <w:p>
@@ -599,171 +474,11 @@
       <w:r>
         <w:rPr>
           <w:rFonts w:eastAsia="Times New Roman" w:cs="Calibri"/>
-          <w:strike w:val="false"/>
-          <w:dstrike w:val="false"/>
-          <w:color w:val="000000"/>
-          <w:sz w:val="24"/>
-          <w:szCs w:val="24"/>
-        </w:rPr>
-        <w:t>If necessary for the training process, s</w:t>
-      </w:r>
-      <w:r>
-        <w:rPr>
-          <w:rFonts w:eastAsia="Times New Roman" w:cs="Calibri"/>
-          <w:strike w:val="false"/>
-          <w:dstrike w:val="false"/>
-          <w:color w:val="000000"/>
-          <w:sz w:val="24"/>
-          <w:szCs w:val="24"/>
-        </w:rPr>
-        <w:t>cal</w:t>
-      </w:r>
-      <w:r>
-        <w:rPr>
-          <w:rFonts w:eastAsia="Times New Roman" w:cs="Calibri"/>
-          <w:strike w:val="false"/>
-          <w:dstrike w:val="false"/>
-          <w:color w:val="000000"/>
-          <w:sz w:val="24"/>
-          <w:szCs w:val="24"/>
-        </w:rPr>
-        <w:t>e</w:t>
-      </w:r>
-      <w:r>
-        <w:rPr>
-          <w:rFonts w:eastAsia="Times New Roman" w:cs="Calibri"/>
-          <w:strike w:val="false"/>
-          <w:dstrike w:val="false"/>
-          <w:color w:val="000000"/>
-          <w:sz w:val="24"/>
-          <w:szCs w:val="24"/>
-        </w:rPr>
-        <w:t xml:space="preserve"> the simulation to </w:t>
-      </w:r>
-      <w:r>
-        <w:rPr>
-          <w:rFonts w:eastAsia="Times New Roman" w:cs="Calibri"/>
-          <w:strike w:val="false"/>
-          <w:dstrike w:val="false"/>
-          <w:color w:val="000000"/>
-          <w:sz w:val="24"/>
-          <w:szCs w:val="24"/>
-        </w:rPr>
-        <w:t>run</w:t>
-      </w:r>
-      <w:r>
-        <w:rPr>
-          <w:rFonts w:eastAsia="Times New Roman" w:cs="Calibri"/>
-          <w:strike w:val="false"/>
-          <w:dstrike w:val="false"/>
-          <w:color w:val="000000"/>
-          <w:sz w:val="24"/>
-          <w:szCs w:val="24"/>
-        </w:rPr>
-        <w:t xml:space="preserve"> at a larger scale. </w:t>
-      </w:r>
-    </w:p>
-    <w:p>
-      <w:pPr>
-        <w:pStyle w:val="ListParagraph"/>
-        <w:numPr>
-          <w:ilvl w:val="0"/>
-          <w:numId w:val="1"/>
-        </w:numPr>
-        <w:spacing w:lineRule="auto" w:line="240" w:before="0" w:after="0"/>
-        <w:contextualSpacing/>
-        <w:rPr>
-          <w:strike/>
-        </w:rPr>
-      </w:pPr>
-      <w:r>
-        <w:rPr>
-          <w:rFonts w:eastAsia="Times New Roman" w:cs="Calibri"/>
-          <w:strike/>
-          <w:color w:val="000000"/>
-          <w:sz w:val="24"/>
-          <w:szCs w:val="24"/>
-        </w:rPr>
-        <w:t xml:space="preserve">Literature review on possible NN architecture search methods. </w:t>
-      </w:r>
-      <w:r>
-        <w:rPr>
-          <w:rFonts w:eastAsia="Times New Roman" w:cs="Calibri"/>
-          <w:strike w:val="false"/>
-          <w:dstrike w:val="false"/>
-          <w:color w:val="000000"/>
-          <w:sz w:val="24"/>
-          <w:szCs w:val="24"/>
-          <w:highlight w:val="yellow"/>
-        </w:rPr>
-        <w:t>We shouldn’t limit ourselves to NN architectures</w:t>
-      </w:r>
-    </w:p>
-    <w:p>
-      <w:pPr>
-        <w:pStyle w:val="ListParagraph"/>
-        <w:numPr>
-          <w:ilvl w:val="0"/>
-          <w:numId w:val="1"/>
-        </w:numPr>
-        <w:spacing w:lineRule="auto" w:line="240" w:before="0" w:after="0"/>
-        <w:contextualSpacing/>
-        <w:rPr/>
-      </w:pPr>
-      <w:r>
-        <w:rPr>
-          <w:rFonts w:eastAsia="Times New Roman" w:cs="Calibri"/>
-          <w:color w:val="000000"/>
-          <w:sz w:val="24"/>
-          <w:szCs w:val="24"/>
-        </w:rPr>
-        <w:t xml:space="preserve">Implement and attempt to get the </w:t>
-      </w:r>
-      <w:r>
-        <w:rPr>
-          <w:rFonts w:eastAsia="Times New Roman" w:cs="Calibri"/>
-          <w:strike/>
-          <w:color w:val="000000"/>
-          <w:sz w:val="24"/>
-          <w:szCs w:val="24"/>
-        </w:rPr>
-        <w:t>Neural Network</w:t>
-      </w:r>
-      <w:r>
-        <w:rPr>
-          <w:rFonts w:eastAsia="Times New Roman" w:cs="Calibri"/>
-          <w:color w:val="000000"/>
-          <w:sz w:val="24"/>
-          <w:szCs w:val="24"/>
-        </w:rPr>
-        <w:t xml:space="preserve"> </w:t>
-      </w:r>
-      <w:r>
-        <w:rPr>
-          <w:rFonts w:eastAsia="Times New Roman" w:cs="Calibri"/>
-          <w:color w:val="000000"/>
-          <w:sz w:val="24"/>
-          <w:szCs w:val="24"/>
-        </w:rPr>
-        <w:t xml:space="preserve">agent </w:t>
-      </w:r>
-      <w:r>
-        <w:rPr>
-          <w:rFonts w:eastAsia="Times New Roman" w:cs="Calibri"/>
-          <w:color w:val="000000"/>
-          <w:sz w:val="24"/>
-          <w:szCs w:val="24"/>
-        </w:rPr>
-        <w:t xml:space="preserve">to perform something close to sensible control of the wind turbine. </w:t>
-      </w:r>
-      <w:r>
-        <w:rPr>
-          <w:rFonts w:eastAsia="Times New Roman" w:cs="Calibri"/>
-          <w:color w:val="000000"/>
-          <w:sz w:val="24"/>
-          <w:szCs w:val="24"/>
-        </w:rPr>
-        <w:t>Optionally evaluate the results against existing controllers and try to outperform them.</w:t>
+          <w:color w:val="000000"/>
+          <w:sz w:val="24"/>
+          <w:szCs w:val="24"/>
+        </w:rPr>
+        <w:t>Implement and attempt to get the agent to perform something close to sensible control of the wind turbine. Optionally evaluate the results against existing controllers and try to outperform them.</w:t>
       </w:r>
     </w:p>
     <w:p>
@@ -775,57 +490,62 @@
         </w:numPr>
         <w:spacing w:lineRule="auto" w:line="240" w:before="0" w:afterAutospacing="1"/>
         <w:contextualSpacing/>
-        <w:rPr>
-          <w:strike/>
-        </w:rPr>
-      </w:pPr>
-      <w:r>
-        <w:rPr>
-          <w:rFonts w:eastAsia="Times New Roman" w:cs="Calibri"/>
-          <w:strike w:val="false"/>
-          <w:dstrike w:val="false"/>
-          <w:color w:val="000000"/>
-          <w:sz w:val="24"/>
-          <w:szCs w:val="24"/>
-        </w:rPr>
-        <w:t xml:space="preserve">Optionally </w:t>
-      </w:r>
-      <w:r>
-        <w:rPr>
-          <w:rFonts w:eastAsia="Times New Roman" w:cs="Calibri"/>
-          <w:strike/>
-          <w:color w:val="000000"/>
-          <w:sz w:val="24"/>
-          <w:szCs w:val="24"/>
-        </w:rPr>
-        <w:t>If the results are good enough,</w:t>
-      </w:r>
-      <w:r>
-        <w:rPr>
-          <w:rFonts w:eastAsia="Times New Roman" w:cs="Calibri"/>
-          <w:strike w:val="false"/>
-          <w:dstrike w:val="false"/>
-          <w:color w:val="000000"/>
-          <w:sz w:val="24"/>
-          <w:szCs w:val="24"/>
-        </w:rPr>
-        <w:t xml:space="preserve"> create a conference paper, poster or blog post etc.. on the results. </w:t>
+        <w:rPr/>
+      </w:pPr>
+      <w:r>
+        <w:rPr>
+          <w:rFonts w:eastAsia="Times New Roman" w:cs="Calibri"/>
+          <w:color w:val="000000"/>
+          <w:sz w:val="24"/>
+          <w:szCs w:val="24"/>
+        </w:rPr>
+        <w:t>Optionall</w:t>
+      </w:r>
+      <w:r>
+        <w:rPr>
+          <w:rFonts w:eastAsia="Times New Roman" w:cs="Calibri"/>
+          <w:color w:val="000000"/>
+          <w:sz w:val="24"/>
+          <w:szCs w:val="24"/>
+        </w:rPr>
+        <w:t>y</w:t>
+      </w:r>
+      <w:r>
+        <w:rPr>
+          <w:rFonts w:eastAsia="Segoe UI Emoji" w:cs="Segoe UI Emoji" w:ascii="Segoe UI Emoji" w:hAnsi="Segoe UI Emoji"/>
+          <w:color w:val="000000"/>
+          <w:sz w:val="24"/>
+          <w:szCs w:val="24"/>
+        </w:rPr>
+        <w:t xml:space="preserve">, </w:t>
+      </w:r>
+      <w:r>
+        <w:rPr>
+          <w:rFonts w:eastAsia="Times New Roman" w:cs="Calibri"/>
+          <w:color w:val="000000"/>
+          <w:sz w:val="24"/>
+          <w:szCs w:val="24"/>
+        </w:rPr>
+        <w:t>c</w:t>
+      </w:r>
+      <w:r>
+        <w:rPr>
+          <w:rFonts w:eastAsia="Times New Roman" w:cs="Calibri"/>
+          <w:color w:val="000000"/>
+          <w:sz w:val="24"/>
+          <w:szCs w:val="24"/>
+        </w:rPr>
+        <w:t xml:space="preserve">reate a conference paper, poster or blog post etc.. on the results. </w:t>
       </w:r>
     </w:p>
     <w:p>
       <w:pPr>
         <w:pStyle w:val="ListParagraph"/>
-        <w:numPr>
-          <w:ilvl w:val="0"/>
-          <w:numId w:val="0"/>
-        </w:numPr>
         <w:spacing w:lineRule="auto" w:line="240" w:before="0" w:afterAutospacing="1"/>
         <w:ind w:left="1440" w:hanging="0"/>
         <w:contextualSpacing/>
         <w:rPr>
           <w:rFonts w:ascii="Calibri" w:hAnsi="Calibri" w:eastAsia="Times New Roman" w:cs="Calibri"/>
-          <w:strike w:val="false"/>
-          <w:dstrike w:val="false"/>
           <w:color w:val="000000"/>
           <w:sz w:val="24"/>
           <w:szCs w:val="24"/>
@@ -834,7 +554,11 @@
       </w:pPr>
       <w:r>
         <w:rPr>
-          <w:strike/>
+          <w:rFonts w:eastAsia="Times New Roman" w:cs="Calibri"/>
+          <w:color w:val="000000"/>
+          <w:sz w:val="24"/>
+          <w:szCs w:val="24"/>
+          <w:highlight w:val="yellow"/>
         </w:rPr>
       </w:r>
     </w:p>
@@ -846,6 +570,18 @@
         </w:rPr>
       </w:pPr>
       <w:r>
+        <w:rPr/>
+      </w:r>
+      <w:r>
+        <w:br w:type="page"/>
+      </w:r>
+    </w:p>
+    <w:p>
+      <w:pPr>
+        <w:pStyle w:val="Heading1"/>
+        <w:rPr/>
+      </w:pPr>
+      <w:r>
         <w:rPr>
           <w:rFonts w:eastAsia="Times New Roman"/>
         </w:rPr>
@@ -876,7 +612,7 @@
         </w:rPr>
         <w:t xml:space="preserve">The control inputs available can be seen in the following video: </w:t>
       </w:r>
-      <w:hyperlink r:id="rId2">
+      <w:hyperlink r:id="rId3">
         <w:r>
           <w:rPr>
             <w:rStyle w:val="InternetLink"/>
@@ -891,34 +627,18 @@
     <w:p>
       <w:pPr>
         <w:pStyle w:val="Normal"/>
-        <w:rPr/>
-      </w:pPr>
-      <w:r>
-        <w:rPr>
-          <w:rFonts w:eastAsia="Times New Roman" w:cs="Calibri"/>
-          <w:color w:val="000000"/>
-          <w:sz w:val="24"/>
-          <w:szCs w:val="24"/>
-        </w:rPr>
-        <w:t xml:space="preserve">Official supervisor </w:t>
-      </w:r>
-      <w:r>
-        <w:rPr>
-          <w:rFonts w:eastAsia="Times New Roman" w:cs="Calibri"/>
-          <w:color w:val="000000"/>
-          <w:sz w:val="24"/>
-          <w:szCs w:val="24"/>
-        </w:rPr>
-        <w:t>TU Berlin</w:t>
-      </w:r>
-      <w:r>
-        <w:rPr>
-          <w:rFonts w:eastAsia="Times New Roman" w:cs="Calibri"/>
-          <w:color w:val="000000"/>
-          <w:sz w:val="24"/>
-          <w:szCs w:val="24"/>
-        </w:rPr>
-        <w:t>; Professor Paschereit.</w:t>
+        <w:rPr>
+          <w:lang w:val="de-DE"/>
+        </w:rPr>
+      </w:pPr>
+      <w:r>
+        <w:rPr>
+          <w:rFonts w:eastAsia="Times New Roman" w:cs="Calibri"/>
+          <w:color w:val="000000"/>
+          <w:sz w:val="24"/>
+          <w:szCs w:val="24"/>
+        </w:rPr>
+        <w:t>Official supervisor TU Berlin; Professor Paschereit.</w:t>
         <w:br/>
       </w:r>
       <w:r>
@@ -949,7 +669,13 @@
         </w:rPr>
       </w:pPr>
       <w:r>
-        <w:rPr/>
+        <w:rPr>
+          <w:rFonts w:eastAsia="Times New Roman" w:cs="Calibri"/>
+          <w:color w:val="000000"/>
+          <w:sz w:val="24"/>
+          <w:szCs w:val="24"/>
+          <w:lang w:val="de-DE"/>
+        </w:rPr>
       </w:r>
     </w:p>
     <w:p>
@@ -964,39 +690,9 @@
           <w:color w:val="000000"/>
           <w:sz w:val="24"/>
           <w:szCs w:val="24"/>
-          <w:lang w:val="de-DE"/>
-        </w:rPr>
-        <w:t xml:space="preserve">Official supervisor TU Dresden: </w:t>
-      </w:r>
-      <w:r>
-        <w:rPr>
-          <w:rFonts w:eastAsia="Times New Roman" w:cs="Calibri"/>
-          <w:b w:val="false"/>
-          <w:i w:val="false"/>
-          <w:caps w:val="false"/>
-          <w:smallCaps w:val="false"/>
-          <w:color w:val="000000"/>
-          <w:spacing w:val="0"/>
-          <w:sz w:val="24"/>
-          <w:szCs w:val="24"/>
-          <w:lang w:val="de-DE"/>
-        </w:rPr>
-        <w:t>Dr. Dmitrij Schlesinge</w:t>
-      </w:r>
-      <w:r>
-        <w:rPr>
-          <w:rFonts w:eastAsia="Times New Roman" w:cs="Calibri"/>
-          <w:b w:val="false"/>
-          <w:i w:val="false"/>
-          <w:caps w:val="false"/>
-          <w:smallCaps w:val="false"/>
-          <w:color w:val="000000"/>
-          <w:spacing w:val="0"/>
-          <w:sz w:val="24"/>
-          <w:szCs w:val="24"/>
-          <w:lang w:val="de-DE"/>
-        </w:rPr>
-        <w:t>r</w:t>
+          <w:lang w:val="en-AU"/>
+        </w:rPr>
+        <w:t>Official supervisor TU Dresden: Dr. Dmitrij Schlesinger</w:t>
         <w:br/>
         <w:t>Dresden University of Technology</w:t>
         <w:br/>
@@ -1018,16 +714,16 @@
           <w:color w:val="000000"/>
           <w:sz w:val="24"/>
           <w:szCs w:val="24"/>
-          <w:lang w:val="de-DE"/>
-        </w:rPr>
-      </w:pPr>
-      <w:r>
-        <w:rPr>
-          <w:rFonts w:eastAsia="Times New Roman" w:cs="Calibri"/>
-          <w:color w:val="000000"/>
-          <w:sz w:val="24"/>
-          <w:szCs w:val="24"/>
-          <w:lang w:val="de-DE"/>
+          <w:lang w:val="en-AU"/>
+        </w:rPr>
+      </w:pPr>
+      <w:r>
+        <w:rPr>
+          <w:rFonts w:eastAsia="Times New Roman" w:cs="Calibri"/>
+          <w:color w:val="000000"/>
+          <w:sz w:val="24"/>
+          <w:szCs w:val="24"/>
+          <w:lang w:val="en-AU"/>
         </w:rPr>
       </w:r>
     </w:p>
@@ -1049,18 +745,7 @@
           <w:sz w:val="24"/>
           <w:szCs w:val="24"/>
         </w:rPr>
-        <w:t>Contact and main supervisor</w:t>
-      </w:r>
-      <w:bookmarkStart w:id="0" w:name="_GoBack"/>
-      <w:bookmarkEnd w:id="0"/>
-      <w:r>
-        <w:rPr>
-          <w:rFonts w:eastAsia="Times New Roman" w:cs="Calibri"/>
-          <w:color w:val="000000"/>
-          <w:sz w:val="24"/>
-          <w:szCs w:val="24"/>
-        </w:rPr>
-        <w:t xml:space="preserve">: </w:t>
+        <w:t xml:space="preserve">Contact and main supervisor: </w:t>
       </w:r>
     </w:p>
     <w:p>
@@ -1090,17 +775,17 @@
         <w:spacing w:lineRule="auto" w:line="240"/>
         <w:rPr/>
       </w:pPr>
-      <w:hyperlink r:id="rId3">
-        <w:r>
-          <w:rPr>
-            <w:rStyle w:val="InternetLink"/>
-            <w:rFonts w:eastAsia="Times New Roman" w:cs="Calibri"/>
-            <w:sz w:val="24"/>
-            <w:szCs w:val="24"/>
-          </w:rPr>
-          <w:t>Matthew.lennie@tu-berlin.de</w:t>
-        </w:r>
-      </w:hyperlink>
+      <w:r>
+        <w:rPr>
+          <w:rStyle w:val="InternetLink"/>
+          <w:rFonts w:eastAsia="Times New Roman" w:cs="Calibri"/>
+          <w:color w:val="000000"/>
+          <w:sz w:val="24"/>
+          <w:szCs w:val="24"/>
+          <w:u w:val="none"/>
+        </w:rPr>
+        <w:t>Matthew.lennie@tu-berlin.de</w:t>
+      </w:r>
     </w:p>
     <w:p>
       <w:pPr>
@@ -1140,7 +825,7 @@
       <w:pgNumType w:fmt="decimal"/>
       <w:formProt w:val="false"/>
       <w:textDirection w:val="lrTb"/>
-      <w:docGrid w:type="default" w:linePitch="360" w:charSpace="4096"/>
+      <w:docGrid w:type="default" w:linePitch="360" w:charSpace="8192"/>
     </w:sectPr>
   </w:body>
 </w:document>
@@ -1347,7 +1032,7 @@
       <w:pPr/>
     </w:pPrDefault>
   </w:docDefaults>
-  <w:latentStyles w:defLockedState="0" w:defUIPriority="99" w:defSemiHidden="0" w:defUnhideWhenUsed="0" w:defQFormat="0" w:count="371">
+  <w:latentStyles w:defLockedState="0" w:defUIPriority="99" w:defSemiHidden="0" w:defUnhideWhenUsed="0" w:defQFormat="0" w:count="376">
     <w:lsdException w:name="Normal" w:uiPriority="0" w:qFormat="1"/>
     <w:lsdException w:name="heading 1" w:uiPriority="9" w:qFormat="1"/>
     <w:lsdException w:name="heading 2" w:uiPriority="9" w:semiHidden="1" w:unhideWhenUsed="1" w:qFormat="1"/>
@@ -1453,7 +1138,6 @@
     <w:lsdException w:name="HTML Sample" w:semiHidden="1" w:unhideWhenUsed="1"/>
     <w:lsdException w:name="HTML Typewriter" w:semiHidden="1" w:unhideWhenUsed="1"/>
     <w:lsdException w:name="HTML Variable" w:semiHidden="1" w:unhideWhenUsed="1"/>
-    <w:lsdException w:name="Normal Table" w:semiHidden="1" w:unhideWhenUsed="1"/>
     <w:lsdException w:name="annotation subject" w:semiHidden="1" w:unhideWhenUsed="1"/>
     <w:lsdException w:name="No List" w:semiHidden="1" w:unhideWhenUsed="1"/>
     <w:lsdException w:name="Outline List 1" w:semiHidden="1" w:unhideWhenUsed="1"/>
@@ -1496,11 +1180,8 @@
     <w:lsdException w:name="Table Contemporary" w:semiHidden="1" w:unhideWhenUsed="1"/>
     <w:lsdException w:name="Table Elegant" w:semiHidden="1" w:unhideWhenUsed="1"/>
     <w:lsdException w:name="Table Professional" w:semiHidden="1" w:unhideWhenUsed="1"/>
-    <w:lsdException w:name="Table Subtle 1" w:semiHidden="1" w:unhideWhenUsed="1"/>
     <w:lsdException w:name="Table Subtle 2" w:semiHidden="1" w:unhideWhenUsed="1"/>
     <w:lsdException w:name="Table Web 1" w:semiHidden="1" w:unhideWhenUsed="1"/>
-    <w:lsdException w:name="Table Web 2" w:semiHidden="1" w:unhideWhenUsed="1"/>
-    <w:lsdException w:name="Table Web 3" w:semiHidden="1" w:unhideWhenUsed="1"/>
     <w:lsdException w:name="Balloon Text" w:semiHidden="1" w:unhideWhenUsed="1"/>
     <w:lsdException w:name="Table Grid" w:uiPriority="39"/>
     <w:lsdException w:name="Table Theme" w:semiHidden="1" w:unhideWhenUsed="1"/>
@@ -1719,6 +1400,11 @@
     <w:lsdException w:name="List Table 5 Dark Accent 6" w:uiPriority="50"/>
     <w:lsdException w:name="List Table 6 Colorful Accent 6" w:uiPriority="51"/>
     <w:lsdException w:name="List Table 7 Colorful Accent 6" w:uiPriority="52"/>
+    <w:lsdException w:name="Mention" w:semiHidden="1" w:unhideWhenUsed="1"/>
+    <w:lsdException w:name="Smart Hyperlink" w:semiHidden="1" w:unhideWhenUsed="1"/>
+    <w:lsdException w:name="Hashtag" w:semiHidden="1" w:unhideWhenUsed="1"/>
+    <w:lsdException w:name="Unresolved Mention" w:semiHidden="1" w:unhideWhenUsed="1"/>
+    <w:lsdException w:name="Smart Link" w:semiHidden="1" w:unhideWhenUsed="1"/>
   </w:latentStyles>
   <w:style w:type="paragraph" w:styleId="Normal" w:default="1">
     <w:name w:val="Normal"/>
@@ -1767,7 +1453,7 @@
     <w:qFormat/>
     <w:rPr/>
   </w:style>
-  <w:style w:type="character" w:styleId="InternetLink">
+  <w:style w:type="character" w:styleId="InternetLink" w:customStyle="1">
     <w:name w:val="Internet Link"/>
     <w:basedOn w:val="DefaultParagraphFont"/>
     <w:uiPriority w:val="99"/>
@@ -1807,7 +1493,7 @@
       <w:szCs w:val="32"/>
     </w:rPr>
   </w:style>
-  <w:style w:type="character" w:styleId="ListLabel1">
+  <w:style w:type="character" w:styleId="ListLabel1" w:customStyle="1">
     <w:name w:val="ListLabel 1"/>
     <w:qFormat/>
     <w:rPr>
@@ -1816,7 +1502,16 @@
       <w:szCs w:val="24"/>
     </w:rPr>
   </w:style>
-  <w:style w:type="paragraph" w:styleId="Heading">
+  <w:style w:type="character" w:styleId="ListLabel2">
+    <w:name w:val="ListLabel 2"/>
+    <w:qFormat/>
+    <w:rPr>
+      <w:rFonts w:eastAsia="Times New Roman" w:cs="Calibri"/>
+      <w:sz w:val="24"/>
+      <w:szCs w:val="24"/>
+    </w:rPr>
+  </w:style>
+  <w:style w:type="paragraph" w:styleId="Heading" w:customStyle="1">
     <w:name w:val="Heading"/>
     <w:basedOn w:val="Normal"/>
     <w:next w:val="TextBody"/>
@@ -1860,7 +1555,7 @@
       <w:szCs w:val="24"/>
     </w:rPr>
   </w:style>
-  <w:style w:type="paragraph" w:styleId="Index">
+  <w:style w:type="paragraph" w:styleId="Index" w:customStyle="1">
     <w:name w:val="Index"/>
     <w:basedOn w:val="Normal"/>
     <w:qFormat/>
@@ -1868,6 +1563,21 @@
       <w:suppressLineNumbers/>
     </w:pPr>
     <w:rPr/>
+  </w:style>
+  <w:style w:type="paragraph" w:styleId="Caption1">
+    <w:name w:val="caption"/>
+    <w:basedOn w:val="Normal"/>
+    <w:qFormat/>
+    <w:pPr>
+      <w:suppressLineNumbers/>
+      <w:spacing w:before="120" w:after="120"/>
+    </w:pPr>
+    <w:rPr>
+      <w:i/>
+      <w:iCs/>
+      <w:sz w:val="24"/>
+      <w:szCs w:val="24"/>
+    </w:rPr>
   </w:style>
   <w:style w:type="paragraph" w:styleId="ListParagraph">
     <w:name w:val="List Paragraph"/>

</xml_diff>